<commit_message>
Renovate instructions and readme.md files
</commit_message>
<xml_diff>
--- a/Instruction.docx
+++ b/Instruction.docx
@@ -158,7 +158,6 @@
         </w:rPr>
         <w:br/>
       </w:r>
-      <w:bookmarkStart w:id="0" w:name="_GoBack"/>
       <w:r>
         <w:t xml:space="preserve">Зайдите в административную панель </w:t>
       </w:r>
@@ -218,7 +217,15 @@
         </w:numPr>
       </w:pPr>
       <w:r>
-        <w:t xml:space="preserve">В диалоге Добавить способ оплаты необходимо заполнить следующие поля: Публикация — Да Псевдоним: </w:t>
+        <w:t xml:space="preserve">В диалоге </w:t>
+      </w:r>
+      <w:proofErr w:type="gramStart"/>
+      <w:r>
+        <w:t>Добавить</w:t>
+      </w:r>
+      <w:proofErr w:type="gramEnd"/>
+      <w:r>
+        <w:t xml:space="preserve"> способ оплаты необходимо заполнить следующие поля: Публикация — Да Псевдоним: </w:t>
       </w:r>
       <w:proofErr w:type="spellStart"/>
       <w:r>
@@ -228,7 +235,78 @@
       <w:r>
         <w:t xml:space="preserve"> Тип: Расширенный</w:t>
       </w:r>
+    </w:p>
+    <w:p>
+      <w:pPr>
+        <w:pStyle w:val="a3"/>
+        <w:numPr>
+          <w:ilvl w:val="0"/>
+          <w:numId w:val="1"/>
+        </w:numPr>
+      </w:pPr>
+      <w:r>
+        <w:t>Очень важно выставить правильную валюту по умолчанию рубли как на изображении, просто заменив EURO н</w:t>
+      </w:r>
+      <w:r>
+        <w:t>а RUB соблюдая все формальности:</w:t>
+      </w:r>
+    </w:p>
+    <w:p/>
+    <w:p>
+      <w:bookmarkStart w:id="0" w:name="_GoBack"/>
+      <w:r>
+        <w:rPr>
+          <w:noProof/>
+          <w:lang w:eastAsia="ru-RU"/>
+        </w:rPr>
+        <w:drawing>
+          <wp:inline distT="0" distB="0" distL="0" distR="0" wp14:anchorId="045B54D1" wp14:editId="3EC8FC85">
+            <wp:extent cx="4407703" cy="3736340"/>
+            <wp:effectExtent l="0" t="0" r="12065" b="0"/>
+            <wp:docPr id="1" name="Рисунок 1"/>
+            <wp:cNvGraphicFramePr>
+              <a:graphicFrameLocks xmlns:a="http://schemas.openxmlformats.org/drawingml/2006/main" noChangeAspect="1"/>
+            </wp:cNvGraphicFramePr>
+            <a:graphic xmlns:a="http://schemas.openxmlformats.org/drawingml/2006/main">
+              <a:graphicData uri="http://schemas.openxmlformats.org/drawingml/2006/picture">
+                <pic:pic xmlns:pic="http://schemas.openxmlformats.org/drawingml/2006/picture">
+                  <pic:nvPicPr>
+                    <pic:cNvPr id="1" name="Снимок экрана 2017-07-12 в 0.56.49.jpg"/>
+                    <pic:cNvPicPr/>
+                  </pic:nvPicPr>
+                  <pic:blipFill>
+                    <a:blip r:embed="rId5">
+                      <a:extLst>
+                        <a:ext uri="{28A0092B-C50C-407E-A947-70E740481C1C}">
+                          <a14:useLocalDpi xmlns:a14="http://schemas.microsoft.com/office/drawing/2010/main" val="0"/>
+                        </a:ext>
+                      </a:extLst>
+                    </a:blip>
+                    <a:stretch>
+                      <a:fillRect/>
+                    </a:stretch>
+                  </pic:blipFill>
+                  <pic:spPr>
+                    <a:xfrm>
+                      <a:off x="0" y="0"/>
+                      <a:ext cx="4411508" cy="3739566"/>
+                    </a:xfrm>
+                    <a:prstGeom prst="rect">
+                      <a:avLst/>
+                    </a:prstGeom>
+                  </pic:spPr>
+                </pic:pic>
+              </a:graphicData>
+            </a:graphic>
+          </wp:inline>
+        </w:drawing>
+      </w:r>
       <w:bookmarkEnd w:id="0"/>
+    </w:p>
+    <w:p>
+      <w:pPr>
+        <w:pStyle w:val="a3"/>
+      </w:pPr>
       <w:r>
         <w:rPr>
           <w:rFonts w:ascii="PMingLiU" w:eastAsia="PMingLiU" w:hAnsi="PMingLiU" w:cs="PMingLiU"/>
@@ -293,6 +371,7 @@
         <w:br/>
       </w:r>
       <w:r>
+        <w:lastRenderedPageBreak/>
         <w:t xml:space="preserve">Если у вас возникли вопросы или замечания по модулю или вам необходимо его доработать, а также сделать любые доработки по </w:t>
       </w:r>
       <w:proofErr w:type="spellStart"/>

</xml_diff>

<commit_message>
Correct all errors for success payment with PayMaster system. See instructions
</commit_message>
<xml_diff>
--- a/Instruction.docx
+++ b/Instruction.docx
@@ -10,42 +10,14 @@
           <w:numId w:val="1"/>
         </w:numPr>
         <w:rPr>
-          <w:rFonts w:ascii="PMingLiU" w:eastAsia="PMingLiU" w:hAnsi="PMingLiU" w:cs="PMingLiU"/>
+          <w:rFonts w:eastAsia="PMingLiU" w:cs="PMingLiU"/>
         </w:rPr>
       </w:pPr>
       <w:r>
         <w:rPr>
           <w:b/>
         </w:rPr>
-        <w:t xml:space="preserve">Настройка модуля оплаты с </w:t>
-      </w:r>
-      <w:proofErr w:type="spellStart"/>
-      <w:r>
-        <w:rPr>
-          <w:b/>
-        </w:rPr>
-        <w:t>Joopshopping</w:t>
-      </w:r>
-      <w:proofErr w:type="spellEnd"/>
-      <w:r>
-        <w:rPr>
-          <w:b/>
-        </w:rPr>
-        <w:t xml:space="preserve"> и </w:t>
-      </w:r>
-      <w:proofErr w:type="spellStart"/>
-      <w:r>
-        <w:rPr>
-          <w:b/>
-        </w:rPr>
-        <w:t>PayMaster</w:t>
-      </w:r>
-      <w:proofErr w:type="spellEnd"/>
-      <w:r>
-        <w:rPr>
-          <w:b/>
-        </w:rPr>
-        <w:t xml:space="preserve"> (с онлайн кассой)</w:t>
+        <w:t>Настройка модуля оплаты с Joopshopping и PayMaster (с онлайн кассой)</w:t>
       </w:r>
       <w:r>
         <w:rPr>
@@ -62,29 +34,194 @@
         <w:br/>
       </w:r>
       <w:r>
-        <w:t xml:space="preserve">Тип подписи выставляем в настройках скрипта, такую же подпись делам и интерфейсе </w:t>
-      </w:r>
-      <w:proofErr w:type="spellStart"/>
-      <w:r>
-        <w:t>мерчанта</w:t>
-      </w:r>
-      <w:proofErr w:type="spellEnd"/>
-      <w:r>
+        <w:t>Тип подписи выставляем в настройках скрипта, такую же подпись делам и интерфейсе мерчанта Paymaster. НДС берется из продуктов: 18% или 10% или вообще без НДС.</w:t>
+      </w:r>
+    </w:p>
+    <w:p>
+      <w:pPr>
+        <w:pStyle w:val="a3"/>
+        <w:rPr>
+          <w:rFonts w:eastAsia="PMingLiU" w:cs="PMingLiU"/>
+        </w:rPr>
+      </w:pPr>
+      <w:r>
+        <w:rPr>
+          <w:rFonts w:eastAsia="PMingLiU" w:cs="PMingLiU"/>
+        </w:rPr>
+        <w:t>В интерфейса мерчанта PayMaster выставляем:</w:t>
+      </w:r>
+      <w:r>
+        <w:rPr>
+          <w:rFonts w:eastAsia="PMingLiU" w:cs="PMingLiU"/>
+        </w:rPr>
+        <w:br/>
+      </w:r>
+      <w:r>
+        <w:rPr>
+          <w:rFonts w:eastAsia="PMingLiU" w:cs="PMingLiU"/>
+        </w:rPr>
+        <w:br/>
+      </w:r>
+      <w:r>
+        <w:t xml:space="preserve">Payment notification (POST): </w:t>
+      </w:r>
+      <w:r>
+        <w:rPr>
+          <w:rFonts w:eastAsia="PMingLiU" w:cs="PMingLiU"/>
+        </w:rPr>
+        <w:t>http://</w:t>
+      </w:r>
+      <w:r>
+        <w:t>вашдомен</w:t>
+      </w:r>
+      <w:r>
+        <w:rPr>
+          <w:rFonts w:eastAsia="PMingLiU" w:cs="PMingLiU"/>
+        </w:rPr>
+        <w:t>/index.php?option=com_jshopping&amp;controller=checkout&amp;task=step7&amp;act=notify&amp;js_paymentclass=pm_paymaster&amp;no_lang=1</w:t>
+      </w:r>
+    </w:p>
+    <w:p>
+      <w:pPr>
+        <w:pStyle w:val="a3"/>
+        <w:rPr>
+          <w:rFonts w:eastAsia="PMingLiU" w:cs="PMingLiU"/>
+        </w:rPr>
+      </w:pPr>
+    </w:p>
+    <w:p>
+      <w:pPr>
+        <w:pStyle w:val="a3"/>
+        <w:rPr>
+          <w:rFonts w:eastAsia="PMingLiU" w:cs="PMingLiU"/>
+        </w:rPr>
+      </w:pPr>
+      <w:r>
+        <w:rPr>
+          <w:rFonts w:eastAsia="PMingLiU" w:cs="PMingLiU"/>
+        </w:rPr>
+        <w:t>Success redirect</w:t>
+      </w:r>
+      <w:r>
+        <w:rPr>
+          <w:rFonts w:eastAsia="PMingLiU" w:cs="PMingLiU"/>
+        </w:rPr>
+        <w:t xml:space="preserve"> (POST):</w:t>
+      </w:r>
+    </w:p>
+    <w:p>
+      <w:pPr>
+        <w:pStyle w:val="a3"/>
+        <w:tabs>
+          <w:tab w:val="left" w:pos="1620"/>
+        </w:tabs>
+        <w:rPr>
+          <w:rFonts w:eastAsia="PMingLiU" w:cs="PMingLiU"/>
+        </w:rPr>
+      </w:pPr>
+      <w:r>
+        <w:rPr>
+          <w:rFonts w:eastAsia="PMingLiU" w:cs="PMingLiU"/>
+        </w:rPr>
+        <w:t>http://</w:t>
+      </w:r>
+      <w:r>
+        <w:t>вашдомен</w:t>
+      </w:r>
+      <w:r>
+        <w:rPr>
+          <w:rFonts w:eastAsia="PMingLiU" w:cs="PMingLiU"/>
+        </w:rPr>
+        <w:t>/index.php?option=com_jshopping&amp;controller=checkout&amp;task=step7&amp;act=return&amp;js_paymentclass=pm_paymaster</w:t>
+      </w:r>
+    </w:p>
+    <w:p>
+      <w:pPr>
+        <w:pStyle w:val="a3"/>
+        <w:rPr>
+          <w:rFonts w:eastAsia="PMingLiU" w:cs="PMingLiU"/>
+        </w:rPr>
+      </w:pPr>
+    </w:p>
+    <w:p>
+      <w:pPr>
+        <w:pStyle w:val="a3"/>
+        <w:rPr>
+          <w:rFonts w:eastAsia="PMingLiU" w:cs="PMingLiU"/>
+        </w:rPr>
+      </w:pPr>
+      <w:r>
+        <w:rPr>
+          <w:rFonts w:eastAsia="PMingLiU" w:cs="PMingLiU"/>
+        </w:rPr>
+        <w:t>Failure redirect</w:t>
+      </w:r>
+      <w:r>
+        <w:rPr>
+          <w:rFonts w:eastAsia="PMingLiU" w:cs="PMingLiU"/>
+        </w:rPr>
         <w:t xml:space="preserve"> </w:t>
       </w:r>
-      <w:proofErr w:type="spellStart"/>
-      <w:r>
-        <w:t>Paymaster</w:t>
-      </w:r>
-      <w:proofErr w:type="spellEnd"/>
-      <w:r>
-        <w:t>. НДС берется из продуктов: 18% или 10% или вообще без НДС.</w:t>
-      </w:r>
-      <w:r>
+      <w:r>
+        <w:rPr>
+          <w:rFonts w:eastAsia="PMingLiU" w:cs="PMingLiU"/>
+        </w:rPr>
+        <w:t>(POST):</w:t>
+      </w:r>
+    </w:p>
+    <w:p>
+      <w:pPr>
+        <w:pStyle w:val="a3"/>
+        <w:rPr>
+          <w:rFonts w:eastAsia="PMingLiU" w:cs="PMingLiU"/>
+        </w:rPr>
+      </w:pPr>
+      <w:r>
+        <w:rPr>
+          <w:rFonts w:eastAsia="PMingLiU" w:cs="PMingLiU"/>
+        </w:rPr>
+        <w:t>http://</w:t>
+      </w:r>
+      <w:r>
+        <w:t>вашдомен</w:t>
+      </w:r>
+      <w:r>
+        <w:rPr>
+          <w:rFonts w:eastAsia="PMingLiU" w:cs="PMingLiU"/>
+        </w:rPr>
+        <w:t>/index.php?option=com_jshopping&amp;controller=checkout&amp;task=step7&amp;act=cancel&amp;js_paymentclass=pm_paymaster</w:t>
+      </w:r>
+    </w:p>
+    <w:p>
+      <w:pPr>
+        <w:pStyle w:val="a3"/>
         <w:rPr>
           <w:rFonts w:ascii="PMingLiU" w:eastAsia="PMingLiU" w:hAnsi="PMingLiU" w:cs="PMingLiU"/>
         </w:rPr>
-        <w:br/>
+      </w:pPr>
+      <w:r>
+        <w:rPr>
+          <w:rFonts w:eastAsia="PMingLiU" w:cs="PMingLiU"/>
+        </w:rPr>
+        <w:br/>
+      </w:r>
+      <w:r>
+        <w:t>Разрешена замена URL: Да</w:t>
+      </w:r>
+      <w:r>
+        <w:rPr>
+          <w:rFonts w:eastAsia="PMingLiU" w:cs="PMingLiU"/>
+        </w:rPr>
+        <w:br/>
+      </w:r>
+      <w:r>
+        <w:rPr>
+          <w:rFonts w:eastAsia="PMingLiU" w:cs="PMingLiU"/>
+        </w:rPr>
+        <w:br/>
+      </w:r>
+      <w:r>
+        <w:t>Заливаем папку components в корень сайта.</w:t>
       </w:r>
       <w:r>
         <w:rPr>
@@ -92,22 +229,6 @@
         </w:rPr>
         <w:br/>
       </w:r>
-      <w:proofErr w:type="spellStart"/>
-      <w:r>
-        <w:t>Payment</w:t>
-      </w:r>
-      <w:proofErr w:type="spellEnd"/>
-      <w:r>
-        <w:t xml:space="preserve"> </w:t>
-      </w:r>
-      <w:proofErr w:type="spellStart"/>
-      <w:r>
-        <w:t>notification</w:t>
-      </w:r>
-      <w:proofErr w:type="spellEnd"/>
-      <w:r>
-        <w:t xml:space="preserve"> (POST): http://вашдомен/index.php?option=com_jshopping&amp;controller=checkout&amp;task=step7&amp;act=notify&amp;js_paymentclass=pm_paymaster</w:t>
-      </w:r>
       <w:r>
         <w:rPr>
           <w:rFonts w:ascii="PMingLiU" w:eastAsia="PMingLiU" w:hAnsi="PMingLiU" w:cs="PMingLiU"/>
@@ -115,67 +236,7 @@
         <w:br/>
       </w:r>
       <w:r>
-        <w:rPr>
-          <w:rFonts w:ascii="PMingLiU" w:eastAsia="PMingLiU" w:hAnsi="PMingLiU" w:cs="PMingLiU"/>
-        </w:rPr>
-        <w:br/>
-      </w:r>
-      <w:r>
-        <w:t>Разрешена замена URL: Да</w:t>
-      </w:r>
-      <w:r>
-        <w:rPr>
-          <w:rFonts w:ascii="PMingLiU" w:eastAsia="PMingLiU" w:hAnsi="PMingLiU" w:cs="PMingLiU"/>
-        </w:rPr>
-        <w:br/>
-      </w:r>
-      <w:r>
-        <w:rPr>
-          <w:rFonts w:ascii="PMingLiU" w:eastAsia="PMingLiU" w:hAnsi="PMingLiU" w:cs="PMingLiU"/>
-        </w:rPr>
-        <w:br/>
-      </w:r>
-      <w:r>
-        <w:t xml:space="preserve">Заливаем папку </w:t>
-      </w:r>
-      <w:proofErr w:type="spellStart"/>
-      <w:r>
-        <w:t>components</w:t>
-      </w:r>
-      <w:proofErr w:type="spellEnd"/>
-      <w:r>
-        <w:t xml:space="preserve"> в корень сайта.</w:t>
-      </w:r>
-      <w:r>
-        <w:rPr>
-          <w:rFonts w:ascii="PMingLiU" w:eastAsia="PMingLiU" w:hAnsi="PMingLiU" w:cs="PMingLiU"/>
-        </w:rPr>
-        <w:br/>
-      </w:r>
-      <w:r>
-        <w:rPr>
-          <w:rFonts w:ascii="PMingLiU" w:eastAsia="PMingLiU" w:hAnsi="PMingLiU" w:cs="PMingLiU"/>
-        </w:rPr>
-        <w:br/>
-      </w:r>
-      <w:r>
-        <w:t xml:space="preserve">Зайдите в административную панель </w:t>
-      </w:r>
-      <w:proofErr w:type="spellStart"/>
-      <w:r>
-        <w:t>Joomla</w:t>
-      </w:r>
-      <w:proofErr w:type="spellEnd"/>
-      <w:r>
-        <w:t xml:space="preserve"> CMS и выберите Компоненты — </w:t>
-      </w:r>
-      <w:proofErr w:type="spellStart"/>
-      <w:r>
-        <w:t>JoomShopping</w:t>
-      </w:r>
-      <w:proofErr w:type="spellEnd"/>
-      <w:r>
-        <w:t>, пункт «Опции».</w:t>
+        <w:t>Зайдите в административную панель Joomla CMS и выберите Компоненты — JoomShopping, пункт «Опции».</w:t>
       </w:r>
     </w:p>
     <w:p>
@@ -217,23 +278,7 @@
         </w:numPr>
       </w:pPr>
       <w:r>
-        <w:t xml:space="preserve">В диалоге </w:t>
-      </w:r>
-      <w:proofErr w:type="gramStart"/>
-      <w:r>
-        <w:t>Добавить</w:t>
-      </w:r>
-      <w:proofErr w:type="gramEnd"/>
-      <w:r>
-        <w:t xml:space="preserve"> способ оплаты необходимо заполнить следующие поля: Публикация — Да Псевдоним: </w:t>
-      </w:r>
-      <w:proofErr w:type="spellStart"/>
-      <w:r>
-        <w:t>pm_paymaster</w:t>
-      </w:r>
-      <w:proofErr w:type="spellEnd"/>
-      <w:r>
-        <w:t xml:space="preserve"> Тип: Расширенный</w:t>
+        <w:t>В диалоге Добавить способ оплаты необходимо заполнить следующие поля: Публикация — Да Псевдоним: pm_paymaster Тип: Расширенный</w:t>
       </w:r>
     </w:p>
     <w:p>
@@ -250,15 +295,16 @@
       <w:r>
         <w:t>а RUB соблюдая все формальности:</w:t>
       </w:r>
-    </w:p>
-    <w:p/>
-    <w:p>
       <w:bookmarkStart w:id="0" w:name="_GoBack"/>
+      <w:bookmarkEnd w:id="0"/>
+    </w:p>
+    <w:p>
       <w:r>
         <w:rPr>
           <w:noProof/>
           <w:lang w:eastAsia="ru-RU"/>
         </w:rPr>
+        <w:lastRenderedPageBreak/>
         <w:drawing>
           <wp:inline distT="0" distB="0" distL="0" distR="0" wp14:anchorId="045B54D1" wp14:editId="3EC8FC85">
             <wp:extent cx="4407703" cy="3736340"/>
@@ -301,7 +347,6 @@
           </wp:inline>
         </w:drawing>
       </w:r>
-      <w:bookmarkEnd w:id="0"/>
     </w:p>
     <w:p>
       <w:pPr>
@@ -314,45 +359,24 @@
         <w:br/>
       </w:r>
       <w:r>
+        <w:t>Версия для JoomShopping Version 4.11.3 (не ниже) и Joomla 3.0.3 (не ниже)</w:t>
+      </w:r>
+      <w:r>
         <w:rPr>
           <w:rFonts w:ascii="PMingLiU" w:eastAsia="PMingLiU" w:hAnsi="PMingLiU" w:cs="PMingLiU"/>
         </w:rPr>
         <w:br/>
       </w:r>
       <w:r>
-        <w:t xml:space="preserve">Версия для </w:t>
-      </w:r>
-      <w:proofErr w:type="spellStart"/>
-      <w:r>
-        <w:t>JoomShopping</w:t>
-      </w:r>
-      <w:proofErr w:type="spellEnd"/>
-      <w:r>
-        <w:t xml:space="preserve"> </w:t>
-      </w:r>
-      <w:proofErr w:type="spellStart"/>
-      <w:r>
-        <w:t>Version</w:t>
-      </w:r>
-      <w:proofErr w:type="spellEnd"/>
-      <w:r>
-        <w:t xml:space="preserve"> 4.11.3 (не ниже) и </w:t>
-      </w:r>
-      <w:proofErr w:type="spellStart"/>
-      <w:r>
-        <w:t>Joomla</w:t>
-      </w:r>
-      <w:proofErr w:type="spellEnd"/>
-      <w:r>
-        <w:t xml:space="preserve"> 3.0.3 (не ниже)</w:t>
-      </w:r>
-      <w:r>
         <w:rPr>
           <w:rFonts w:ascii="PMingLiU" w:eastAsia="PMingLiU" w:hAnsi="PMingLiU" w:cs="PMingLiU"/>
         </w:rPr>
         <w:br/>
       </w:r>
       <w:r>
+        <w:t>Если у вас возникли вопросы или замечания по модулю или вам необходимо его доработать, а также сделать любые доработки по Joomla CMS, обращайтесь:</w:t>
+      </w:r>
+      <w:r>
         <w:rPr>
           <w:rFonts w:ascii="PMingLiU" w:eastAsia="PMingLiU" w:hAnsi="PMingLiU" w:cs="PMingLiU"/>
         </w:rPr>
@@ -365,47 +389,7 @@
         <w:br/>
       </w:r>
       <w:r>
-        <w:rPr>
-          <w:rFonts w:ascii="PMingLiU" w:eastAsia="PMingLiU" w:hAnsi="PMingLiU" w:cs="PMingLiU"/>
-        </w:rPr>
-        <w:br/>
-      </w:r>
-      <w:r>
-        <w:lastRenderedPageBreak/>
-        <w:t xml:space="preserve">Если у вас возникли вопросы или замечания по модулю или вам необходимо его доработать, а также сделать любые доработки по </w:t>
-      </w:r>
-      <w:proofErr w:type="spellStart"/>
-      <w:r>
-        <w:t>Joomla</w:t>
-      </w:r>
-      <w:proofErr w:type="spellEnd"/>
-      <w:r>
-        <w:t xml:space="preserve"> CMS, обращайтесь:</w:t>
-      </w:r>
-      <w:r>
-        <w:rPr>
-          <w:rFonts w:ascii="PMingLiU" w:eastAsia="PMingLiU" w:hAnsi="PMingLiU" w:cs="PMingLiU"/>
-        </w:rPr>
-        <w:br/>
-      </w:r>
-      <w:r>
-        <w:rPr>
-          <w:rFonts w:ascii="PMingLiU" w:eastAsia="PMingLiU" w:hAnsi="PMingLiU" w:cs="PMingLiU"/>
-        </w:rPr>
-        <w:br/>
-      </w:r>
-      <w:proofErr w:type="gramStart"/>
-      <w:r>
-        <w:t xml:space="preserve">•  </w:t>
-      </w:r>
-      <w:proofErr w:type="spellStart"/>
-      <w:r>
-        <w:t>Mail</w:t>
-      </w:r>
-      <w:proofErr w:type="spellEnd"/>
-      <w:proofErr w:type="gramEnd"/>
-      <w:r>
-        <w:t>: awa77@mail.ru</w:t>
+        <w:t>•  Mail: awa77@mail.ru</w:t>
       </w:r>
       <w:r>
         <w:rPr>
@@ -932,6 +916,7 @@
   <w:style w:type="character" w:default="1" w:styleId="a0">
     <w:name w:val="Default Paragraph Font"/>
     <w:uiPriority w:val="1"/>
+    <w:semiHidden/>
     <w:unhideWhenUsed/>
   </w:style>
   <w:style w:type="table" w:default="1" w:styleId="a1">
@@ -1014,6 +999,17 @@
       <w:ind w:left="720"/>
       <w:contextualSpacing/>
     </w:pPr>
+  </w:style>
+  <w:style w:type="character" w:styleId="a4">
+    <w:name w:val="Hyperlink"/>
+    <w:basedOn w:val="a0"/>
+    <w:uiPriority w:val="99"/>
+    <w:unhideWhenUsed/>
+    <w:rsid w:val="001610C9"/>
+    <w:rPr>
+      <w:color w:val="0563C1" w:themeColor="hyperlink"/>
+      <w:u w:val="single"/>
+    </w:rPr>
   </w:style>
 </w:styles>
 </file>

</xml_diff>